<commit_message>
Submit HW18, add source code in some homework directories
</commit_message>
<xml_diff>
--- a/assignments/hw14.docx
+++ b/assignments/hw14.docx
@@ -1,6 +1,6 @@
 
 <file path=word/document.xml><?xml version="1.0" encoding="utf-8"?>
-<w:document xmlns:wpc="http://schemas.microsoft.com/office/word/2010/wordprocessingCanvas" xmlns:cx="http://schemas.microsoft.com/office/drawing/2014/chartex" xmlns:cx1="http://schemas.microsoft.com/office/drawing/2015/9/8/chartex" xmlns:cx2="http://schemas.microsoft.com/office/drawing/2015/10/21/chartex" xmlns:cx3="http://schemas.microsoft.com/office/drawing/2016/5/9/chartex" xmlns:cx4="http://schemas.microsoft.com/office/drawing/2016/5/10/chartex" xmlns:cx5="http://schemas.microsoft.com/office/drawing/2016/5/11/chartex" xmlns:cx6="http://schemas.microsoft.com/office/drawing/2016/5/12/chartex" xmlns:cx7="http://schemas.microsoft.com/office/drawing/2016/5/13/chartex" xmlns:cx8="http://schemas.microsoft.com/office/drawing/2016/5/14/chartex" xmlns:mc="http://schemas.openxmlformats.org/markup-compatibility/2006" xmlns:aink="http://schemas.microsoft.com/office/drawing/2016/ink" xmlns:am3d="http://schemas.microsoft.com/office/drawing/2017/model3d" xmlns:o="urn:schemas-microsoft-com:office:office" xmlns:r="http://schemas.openxmlformats.org/officeDocument/2006/relationships" xmlns:m="http://schemas.openxmlformats.org/officeDocument/2006/math" xmlns:v="urn:schemas-microsoft-com:vml" xmlns:wp14="http://schemas.microsoft.com/office/word/2010/wordprocessingDrawing" xmlns:wp="http://schemas.openxmlformats.org/drawingml/2006/wordprocessingDrawing" xmlns:w10="urn:schemas-microsoft-com:office:word" xmlns:w="http://schemas.openxmlformats.org/wordprocessingml/2006/main" xmlns:w14="http://schemas.microsoft.com/office/word/2010/wordml" xmlns:w15="http://schemas.microsoft.com/office/word/2012/wordml" xmlns:w16cex="http://schemas.microsoft.com/office/word/2018/wordml/cex" xmlns:w16cid="http://schemas.microsoft.com/office/word/2016/wordml/cid" xmlns:w16="http://schemas.microsoft.com/office/word/2018/wordml" xmlns:w16sdtdh="http://schemas.microsoft.com/office/word/2020/wordml/sdtdatahash" xmlns:w16se="http://schemas.microsoft.com/office/word/2015/wordml/symex" xmlns:wpg="http://schemas.microsoft.com/office/word/2010/wordprocessingGroup" xmlns:wpi="http://schemas.microsoft.com/office/word/2010/wordprocessingInk" xmlns:wne="http://schemas.microsoft.com/office/word/2006/wordml" xmlns:wps="http://schemas.microsoft.com/office/word/2010/wordprocessingShape" mc:Ignorable="w14 w15 w16se w16cid w16 w16cex w16sdtdh wp14">
+<w:document xmlns:wpc="http://schemas.microsoft.com/office/word/2010/wordprocessingCanvas" xmlns:cx="http://schemas.microsoft.com/office/drawing/2014/chartex" xmlns:cx1="http://schemas.microsoft.com/office/drawing/2015/9/8/chartex" xmlns:cx2="http://schemas.microsoft.com/office/drawing/2015/10/21/chartex" xmlns:cx3="http://schemas.microsoft.com/office/drawing/2016/5/9/chartex" xmlns:cx4="http://schemas.microsoft.com/office/drawing/2016/5/10/chartex" xmlns:cx5="http://schemas.microsoft.com/office/drawing/2016/5/11/chartex" xmlns:cx6="http://schemas.microsoft.com/office/drawing/2016/5/12/chartex" xmlns:cx7="http://schemas.microsoft.com/office/drawing/2016/5/13/chartex" xmlns:cx8="http://schemas.microsoft.com/office/drawing/2016/5/14/chartex" xmlns:mc="http://schemas.openxmlformats.org/markup-compatibility/2006" xmlns:aink="http://schemas.microsoft.com/office/drawing/2016/ink" xmlns:am3d="http://schemas.microsoft.com/office/drawing/2017/model3d" xmlns:o="urn:schemas-microsoft-com:office:office" xmlns:oel="http://schemas.microsoft.com/office/2019/extlst" xmlns:r="http://schemas.openxmlformats.org/officeDocument/2006/relationships" xmlns:m="http://schemas.openxmlformats.org/officeDocument/2006/math" xmlns:v="urn:schemas-microsoft-com:vml" xmlns:wp14="http://schemas.microsoft.com/office/word/2010/wordprocessingDrawing" xmlns:wp="http://schemas.openxmlformats.org/drawingml/2006/wordprocessingDrawing" xmlns:w10="urn:schemas-microsoft-com:office:word" xmlns:w="http://schemas.openxmlformats.org/wordprocessingml/2006/main" xmlns:w14="http://schemas.microsoft.com/office/word/2010/wordml" xmlns:w15="http://schemas.microsoft.com/office/word/2012/wordml" xmlns:w16cex="http://schemas.microsoft.com/office/word/2018/wordml/cex" xmlns:w16cid="http://schemas.microsoft.com/office/word/2016/wordml/cid" xmlns:w16="http://schemas.microsoft.com/office/word/2018/wordml" xmlns:w16sdtdh="http://schemas.microsoft.com/office/word/2020/wordml/sdtdatahash" xmlns:w16se="http://schemas.microsoft.com/office/word/2015/wordml/symex" xmlns:wpg="http://schemas.microsoft.com/office/word/2010/wordprocessingGroup" xmlns:wpi="http://schemas.microsoft.com/office/word/2010/wordprocessingInk" xmlns:wne="http://schemas.microsoft.com/office/word/2006/wordml" xmlns:wps="http://schemas.microsoft.com/office/word/2010/wordprocessingShape" mc:Ignorable="w14 w15 w16se w16cid w16 w16cex w16sdtdh wp14">
   <w:body>
     <w:p>
       <w:pPr>
@@ -283,7 +283,6 @@
           <w:id w:val="-239874546"/>
           <w:citation/>
         </w:sdtPr>
-        <w:sdtEndPr/>
         <w:sdtContent>
           <w:r>
             <w:fldChar w:fldCharType="begin"/>
@@ -1115,7 +1114,6 @@
           <w:id w:val="-841926022"/>
           <w:citation/>
         </w:sdtPr>
-        <w:sdtEndPr/>
         <w:sdtContent>
           <w:r>
             <w:fldChar w:fldCharType="begin"/>
@@ -1421,7 +1419,6 @@
             <w:id w:val="111145805"/>
             <w:bibliography/>
           </w:sdtPr>
-          <w:sdtEndPr/>
           <w:sdtContent>
             <w:p>
               <w:pPr>
@@ -1430,6 +1427,8 @@
                 <w:ind w:left="720" w:hanging="720"/>
                 <w:rPr>
                   <w:noProof/>
+                  <w:kern w:val="0"/>
+                  <w14:ligatures w14:val="none"/>
                 </w:rPr>
               </w:pPr>
               <w:r>
@@ -1523,7 +1522,7 @@
 </file>
 
 <file path=word/endnotes.xml><?xml version="1.0" encoding="utf-8"?>
-<w:endnotes xmlns:wpc="http://schemas.microsoft.com/office/word/2010/wordprocessingCanvas" xmlns:cx="http://schemas.microsoft.com/office/drawing/2014/chartex" xmlns:cx1="http://schemas.microsoft.com/office/drawing/2015/9/8/chartex" xmlns:cx2="http://schemas.microsoft.com/office/drawing/2015/10/21/chartex" xmlns:cx3="http://schemas.microsoft.com/office/drawing/2016/5/9/chartex" xmlns:cx4="http://schemas.microsoft.com/office/drawing/2016/5/10/chartex" xmlns:cx5="http://schemas.microsoft.com/office/drawing/2016/5/11/chartex" xmlns:cx6="http://schemas.microsoft.com/office/drawing/2016/5/12/chartex" xmlns:cx7="http://schemas.microsoft.com/office/drawing/2016/5/13/chartex" xmlns:cx8="http://schemas.microsoft.com/office/drawing/2016/5/14/chartex" xmlns:mc="http://schemas.openxmlformats.org/markup-compatibility/2006" xmlns:aink="http://schemas.microsoft.com/office/drawing/2016/ink" xmlns:am3d="http://schemas.microsoft.com/office/drawing/2017/model3d" xmlns:o="urn:schemas-microsoft-com:office:office" xmlns:r="http://schemas.openxmlformats.org/officeDocument/2006/relationships" xmlns:m="http://schemas.openxmlformats.org/officeDocument/2006/math" xmlns:v="urn:schemas-microsoft-com:vml" xmlns:wp14="http://schemas.microsoft.com/office/word/2010/wordprocessingDrawing" xmlns:wp="http://schemas.openxmlformats.org/drawingml/2006/wordprocessingDrawing" xmlns:w10="urn:schemas-microsoft-com:office:word" xmlns:w="http://schemas.openxmlformats.org/wordprocessingml/2006/main" xmlns:w14="http://schemas.microsoft.com/office/word/2010/wordml" xmlns:w15="http://schemas.microsoft.com/office/word/2012/wordml" xmlns:w16cex="http://schemas.microsoft.com/office/word/2018/wordml/cex" xmlns:w16cid="http://schemas.microsoft.com/office/word/2016/wordml/cid" xmlns:w16="http://schemas.microsoft.com/office/word/2018/wordml" xmlns:w16sdtdh="http://schemas.microsoft.com/office/word/2020/wordml/sdtdatahash" xmlns:w16se="http://schemas.microsoft.com/office/word/2015/wordml/symex" xmlns:wpg="http://schemas.microsoft.com/office/word/2010/wordprocessingGroup" xmlns:wpi="http://schemas.microsoft.com/office/word/2010/wordprocessingInk" xmlns:wne="http://schemas.microsoft.com/office/word/2006/wordml" xmlns:wps="http://schemas.microsoft.com/office/word/2010/wordprocessingShape" mc:Ignorable="w14 w15 w16se w16cid w16 w16cex w16sdtdh wp14">
+<w:endnotes xmlns:wpc="http://schemas.microsoft.com/office/word/2010/wordprocessingCanvas" xmlns:cx="http://schemas.microsoft.com/office/drawing/2014/chartex" xmlns:cx1="http://schemas.microsoft.com/office/drawing/2015/9/8/chartex" xmlns:cx2="http://schemas.microsoft.com/office/drawing/2015/10/21/chartex" xmlns:cx3="http://schemas.microsoft.com/office/drawing/2016/5/9/chartex" xmlns:cx4="http://schemas.microsoft.com/office/drawing/2016/5/10/chartex" xmlns:cx5="http://schemas.microsoft.com/office/drawing/2016/5/11/chartex" xmlns:cx6="http://schemas.microsoft.com/office/drawing/2016/5/12/chartex" xmlns:cx7="http://schemas.microsoft.com/office/drawing/2016/5/13/chartex" xmlns:cx8="http://schemas.microsoft.com/office/drawing/2016/5/14/chartex" xmlns:mc="http://schemas.openxmlformats.org/markup-compatibility/2006" xmlns:aink="http://schemas.microsoft.com/office/drawing/2016/ink" xmlns:am3d="http://schemas.microsoft.com/office/drawing/2017/model3d" xmlns:o="urn:schemas-microsoft-com:office:office" xmlns:oel="http://schemas.microsoft.com/office/2019/extlst" xmlns:r="http://schemas.openxmlformats.org/officeDocument/2006/relationships" xmlns:m="http://schemas.openxmlformats.org/officeDocument/2006/math" xmlns:v="urn:schemas-microsoft-com:vml" xmlns:wp14="http://schemas.microsoft.com/office/word/2010/wordprocessingDrawing" xmlns:wp="http://schemas.openxmlformats.org/drawingml/2006/wordprocessingDrawing" xmlns:w10="urn:schemas-microsoft-com:office:word" xmlns:w="http://schemas.openxmlformats.org/wordprocessingml/2006/main" xmlns:w14="http://schemas.microsoft.com/office/word/2010/wordml" xmlns:w15="http://schemas.microsoft.com/office/word/2012/wordml" xmlns:w16cex="http://schemas.microsoft.com/office/word/2018/wordml/cex" xmlns:w16cid="http://schemas.microsoft.com/office/word/2016/wordml/cid" xmlns:w16="http://schemas.microsoft.com/office/word/2018/wordml" xmlns:w16sdtdh="http://schemas.microsoft.com/office/word/2020/wordml/sdtdatahash" xmlns:w16se="http://schemas.microsoft.com/office/word/2015/wordml/symex" xmlns:wpg="http://schemas.microsoft.com/office/word/2010/wordprocessingGroup" xmlns:wpi="http://schemas.microsoft.com/office/word/2010/wordprocessingInk" xmlns:wne="http://schemas.microsoft.com/office/word/2006/wordml" xmlns:wps="http://schemas.microsoft.com/office/word/2010/wordprocessingShape" mc:Ignorable="w14 w15 w16se w16cid w16 w16cex w16sdtdh wp14">
   <w:endnote w:type="separator" w:id="-1">
     <w:p>
       <w:r>
@@ -1542,7 +1541,7 @@
 </file>
 
 <file path=word/footer1.xml><?xml version="1.0" encoding="utf-8"?>
-<w:ftr xmlns:wpc="http://schemas.microsoft.com/office/word/2010/wordprocessingCanvas" xmlns:cx="http://schemas.microsoft.com/office/drawing/2014/chartex" xmlns:cx1="http://schemas.microsoft.com/office/drawing/2015/9/8/chartex" xmlns:cx2="http://schemas.microsoft.com/office/drawing/2015/10/21/chartex" xmlns:cx3="http://schemas.microsoft.com/office/drawing/2016/5/9/chartex" xmlns:cx4="http://schemas.microsoft.com/office/drawing/2016/5/10/chartex" xmlns:cx5="http://schemas.microsoft.com/office/drawing/2016/5/11/chartex" xmlns:cx6="http://schemas.microsoft.com/office/drawing/2016/5/12/chartex" xmlns:cx7="http://schemas.microsoft.com/office/drawing/2016/5/13/chartex" xmlns:cx8="http://schemas.microsoft.com/office/drawing/2016/5/14/chartex" xmlns:mc="http://schemas.openxmlformats.org/markup-compatibility/2006" xmlns:aink="http://schemas.microsoft.com/office/drawing/2016/ink" xmlns:am3d="http://schemas.microsoft.com/office/drawing/2017/model3d" xmlns:o="urn:schemas-microsoft-com:office:office" xmlns:r="http://schemas.openxmlformats.org/officeDocument/2006/relationships" xmlns:m="http://schemas.openxmlformats.org/officeDocument/2006/math" xmlns:v="urn:schemas-microsoft-com:vml" xmlns:wp14="http://schemas.microsoft.com/office/word/2010/wordprocessingDrawing" xmlns:wp="http://schemas.openxmlformats.org/drawingml/2006/wordprocessingDrawing" xmlns:w10="urn:schemas-microsoft-com:office:word" xmlns:w="http://schemas.openxmlformats.org/wordprocessingml/2006/main" xmlns:w14="http://schemas.microsoft.com/office/word/2010/wordml" xmlns:w15="http://schemas.microsoft.com/office/word/2012/wordml" xmlns:w16cex="http://schemas.microsoft.com/office/word/2018/wordml/cex" xmlns:w16cid="http://schemas.microsoft.com/office/word/2016/wordml/cid" xmlns:w16="http://schemas.microsoft.com/office/word/2018/wordml" xmlns:w16sdtdh="http://schemas.microsoft.com/office/word/2020/wordml/sdtdatahash" xmlns:w16se="http://schemas.microsoft.com/office/word/2015/wordml/symex" xmlns:wpg="http://schemas.microsoft.com/office/word/2010/wordprocessingGroup" xmlns:wpi="http://schemas.microsoft.com/office/word/2010/wordprocessingInk" xmlns:wne="http://schemas.microsoft.com/office/word/2006/wordml" xmlns:wps="http://schemas.microsoft.com/office/word/2010/wordprocessingShape" mc:Ignorable="w14 w15 w16se w16cid w16 w16cex w16sdtdh wp14">
+<w:ftr xmlns:wpc="http://schemas.microsoft.com/office/word/2010/wordprocessingCanvas" xmlns:cx="http://schemas.microsoft.com/office/drawing/2014/chartex" xmlns:cx1="http://schemas.microsoft.com/office/drawing/2015/9/8/chartex" xmlns:cx2="http://schemas.microsoft.com/office/drawing/2015/10/21/chartex" xmlns:cx3="http://schemas.microsoft.com/office/drawing/2016/5/9/chartex" xmlns:cx4="http://schemas.microsoft.com/office/drawing/2016/5/10/chartex" xmlns:cx5="http://schemas.microsoft.com/office/drawing/2016/5/11/chartex" xmlns:cx6="http://schemas.microsoft.com/office/drawing/2016/5/12/chartex" xmlns:cx7="http://schemas.microsoft.com/office/drawing/2016/5/13/chartex" xmlns:cx8="http://schemas.microsoft.com/office/drawing/2016/5/14/chartex" xmlns:mc="http://schemas.openxmlformats.org/markup-compatibility/2006" xmlns:aink="http://schemas.microsoft.com/office/drawing/2016/ink" xmlns:am3d="http://schemas.microsoft.com/office/drawing/2017/model3d" xmlns:o="urn:schemas-microsoft-com:office:office" xmlns:oel="http://schemas.microsoft.com/office/2019/extlst" xmlns:r="http://schemas.openxmlformats.org/officeDocument/2006/relationships" xmlns:m="http://schemas.openxmlformats.org/officeDocument/2006/math" xmlns:v="urn:schemas-microsoft-com:vml" xmlns:wp14="http://schemas.microsoft.com/office/word/2010/wordprocessingDrawing" xmlns:wp="http://schemas.openxmlformats.org/drawingml/2006/wordprocessingDrawing" xmlns:w10="urn:schemas-microsoft-com:office:word" xmlns:w="http://schemas.openxmlformats.org/wordprocessingml/2006/main" xmlns:w14="http://schemas.microsoft.com/office/word/2010/wordml" xmlns:w15="http://schemas.microsoft.com/office/word/2012/wordml" xmlns:w16cex="http://schemas.microsoft.com/office/word/2018/wordml/cex" xmlns:w16cid="http://schemas.microsoft.com/office/word/2016/wordml/cid" xmlns:w16="http://schemas.microsoft.com/office/word/2018/wordml" xmlns:w16sdtdh="http://schemas.microsoft.com/office/word/2020/wordml/sdtdatahash" xmlns:w16se="http://schemas.microsoft.com/office/word/2015/wordml/symex" xmlns:wpg="http://schemas.microsoft.com/office/word/2010/wordprocessingGroup" xmlns:wpi="http://schemas.microsoft.com/office/word/2010/wordprocessingInk" xmlns:wne="http://schemas.microsoft.com/office/word/2006/wordml" xmlns:wps="http://schemas.microsoft.com/office/word/2010/wordprocessingShape" mc:Ignorable="w14 w15 w16se w16cid w16 w16cex w16sdtdh wp14">
   <w:sdt>
     <w:sdtPr>
       <w:rPr>
@@ -1554,11 +1553,6 @@
         <w:docPartUnique/>
       </w:docPartObj>
     </w:sdtPr>
-    <w:sdtEndPr>
-      <w:rPr>
-        <w:rStyle w:val="PageNumber"/>
-      </w:rPr>
-    </w:sdtEndPr>
     <w:sdtContent>
       <w:p>
         <w:pPr>
@@ -1599,7 +1593,7 @@
 </file>
 
 <file path=word/footer2.xml><?xml version="1.0" encoding="utf-8"?>
-<w:ftr xmlns:wpc="http://schemas.microsoft.com/office/word/2010/wordprocessingCanvas" xmlns:cx="http://schemas.microsoft.com/office/drawing/2014/chartex" xmlns:cx1="http://schemas.microsoft.com/office/drawing/2015/9/8/chartex" xmlns:cx2="http://schemas.microsoft.com/office/drawing/2015/10/21/chartex" xmlns:cx3="http://schemas.microsoft.com/office/drawing/2016/5/9/chartex" xmlns:cx4="http://schemas.microsoft.com/office/drawing/2016/5/10/chartex" xmlns:cx5="http://schemas.microsoft.com/office/drawing/2016/5/11/chartex" xmlns:cx6="http://schemas.microsoft.com/office/drawing/2016/5/12/chartex" xmlns:cx7="http://schemas.microsoft.com/office/drawing/2016/5/13/chartex" xmlns:cx8="http://schemas.microsoft.com/office/drawing/2016/5/14/chartex" xmlns:mc="http://schemas.openxmlformats.org/markup-compatibility/2006" xmlns:aink="http://schemas.microsoft.com/office/drawing/2016/ink" xmlns:am3d="http://schemas.microsoft.com/office/drawing/2017/model3d" xmlns:o="urn:schemas-microsoft-com:office:office" xmlns:r="http://schemas.openxmlformats.org/officeDocument/2006/relationships" xmlns:m="http://schemas.openxmlformats.org/officeDocument/2006/math" xmlns:v="urn:schemas-microsoft-com:vml" xmlns:wp14="http://schemas.microsoft.com/office/word/2010/wordprocessingDrawing" xmlns:wp="http://schemas.openxmlformats.org/drawingml/2006/wordprocessingDrawing" xmlns:w10="urn:schemas-microsoft-com:office:word" xmlns:w="http://schemas.openxmlformats.org/wordprocessingml/2006/main" xmlns:w14="http://schemas.microsoft.com/office/word/2010/wordml" xmlns:w15="http://schemas.microsoft.com/office/word/2012/wordml" xmlns:w16cex="http://schemas.microsoft.com/office/word/2018/wordml/cex" xmlns:w16cid="http://schemas.microsoft.com/office/word/2016/wordml/cid" xmlns:w16="http://schemas.microsoft.com/office/word/2018/wordml" xmlns:w16sdtdh="http://schemas.microsoft.com/office/word/2020/wordml/sdtdatahash" xmlns:w16se="http://schemas.microsoft.com/office/word/2015/wordml/symex" xmlns:wpg="http://schemas.microsoft.com/office/word/2010/wordprocessingGroup" xmlns:wpi="http://schemas.microsoft.com/office/word/2010/wordprocessingInk" xmlns:wne="http://schemas.microsoft.com/office/word/2006/wordml" xmlns:wps="http://schemas.microsoft.com/office/word/2010/wordprocessingShape" mc:Ignorable="w14 w15 w16se w16cid w16 w16cex w16sdtdh wp14">
+<w:ftr xmlns:wpc="http://schemas.microsoft.com/office/word/2010/wordprocessingCanvas" xmlns:cx="http://schemas.microsoft.com/office/drawing/2014/chartex" xmlns:cx1="http://schemas.microsoft.com/office/drawing/2015/9/8/chartex" xmlns:cx2="http://schemas.microsoft.com/office/drawing/2015/10/21/chartex" xmlns:cx3="http://schemas.microsoft.com/office/drawing/2016/5/9/chartex" xmlns:cx4="http://schemas.microsoft.com/office/drawing/2016/5/10/chartex" xmlns:cx5="http://schemas.microsoft.com/office/drawing/2016/5/11/chartex" xmlns:cx6="http://schemas.microsoft.com/office/drawing/2016/5/12/chartex" xmlns:cx7="http://schemas.microsoft.com/office/drawing/2016/5/13/chartex" xmlns:cx8="http://schemas.microsoft.com/office/drawing/2016/5/14/chartex" xmlns:mc="http://schemas.openxmlformats.org/markup-compatibility/2006" xmlns:aink="http://schemas.microsoft.com/office/drawing/2016/ink" xmlns:am3d="http://schemas.microsoft.com/office/drawing/2017/model3d" xmlns:o="urn:schemas-microsoft-com:office:office" xmlns:oel="http://schemas.microsoft.com/office/2019/extlst" xmlns:r="http://schemas.openxmlformats.org/officeDocument/2006/relationships" xmlns:m="http://schemas.openxmlformats.org/officeDocument/2006/math" xmlns:v="urn:schemas-microsoft-com:vml" xmlns:wp14="http://schemas.microsoft.com/office/word/2010/wordprocessingDrawing" xmlns:wp="http://schemas.openxmlformats.org/drawingml/2006/wordprocessingDrawing" xmlns:w10="urn:schemas-microsoft-com:office:word" xmlns:w="http://schemas.openxmlformats.org/wordprocessingml/2006/main" xmlns:w14="http://schemas.microsoft.com/office/word/2010/wordml" xmlns:w15="http://schemas.microsoft.com/office/word/2012/wordml" xmlns:w16cex="http://schemas.microsoft.com/office/word/2018/wordml/cex" xmlns:w16cid="http://schemas.microsoft.com/office/word/2016/wordml/cid" xmlns:w16="http://schemas.microsoft.com/office/word/2018/wordml" xmlns:w16sdtdh="http://schemas.microsoft.com/office/word/2020/wordml/sdtdatahash" xmlns:w16se="http://schemas.microsoft.com/office/word/2015/wordml/symex" xmlns:wpg="http://schemas.microsoft.com/office/word/2010/wordprocessingGroup" xmlns:wpi="http://schemas.microsoft.com/office/word/2010/wordprocessingInk" xmlns:wne="http://schemas.microsoft.com/office/word/2006/wordml" xmlns:wps="http://schemas.microsoft.com/office/word/2010/wordprocessingShape" mc:Ignorable="w14 w15 w16se w16cid w16 w16cex w16sdtdh wp14">
   <w:p>
     <w:pPr>
       <w:pStyle w:val="Footer"/>
@@ -1754,7 +1748,7 @@
 </file>
 
 <file path=word/footnotes.xml><?xml version="1.0" encoding="utf-8"?>
-<w:footnotes xmlns:wpc="http://schemas.microsoft.com/office/word/2010/wordprocessingCanvas" xmlns:cx="http://schemas.microsoft.com/office/drawing/2014/chartex" xmlns:cx1="http://schemas.microsoft.com/office/drawing/2015/9/8/chartex" xmlns:cx2="http://schemas.microsoft.com/office/drawing/2015/10/21/chartex" xmlns:cx3="http://schemas.microsoft.com/office/drawing/2016/5/9/chartex" xmlns:cx4="http://schemas.microsoft.com/office/drawing/2016/5/10/chartex" xmlns:cx5="http://schemas.microsoft.com/office/drawing/2016/5/11/chartex" xmlns:cx6="http://schemas.microsoft.com/office/drawing/2016/5/12/chartex" xmlns:cx7="http://schemas.microsoft.com/office/drawing/2016/5/13/chartex" xmlns:cx8="http://schemas.microsoft.com/office/drawing/2016/5/14/chartex" xmlns:mc="http://schemas.openxmlformats.org/markup-compatibility/2006" xmlns:aink="http://schemas.microsoft.com/office/drawing/2016/ink" xmlns:am3d="http://schemas.microsoft.com/office/drawing/2017/model3d" xmlns:o="urn:schemas-microsoft-com:office:office" xmlns:r="http://schemas.openxmlformats.org/officeDocument/2006/relationships" xmlns:m="http://schemas.openxmlformats.org/officeDocument/2006/math" xmlns:v="urn:schemas-microsoft-com:vml" xmlns:wp14="http://schemas.microsoft.com/office/word/2010/wordprocessingDrawing" xmlns:wp="http://schemas.openxmlformats.org/drawingml/2006/wordprocessingDrawing" xmlns:w10="urn:schemas-microsoft-com:office:word" xmlns:w="http://schemas.openxmlformats.org/wordprocessingml/2006/main" xmlns:w14="http://schemas.microsoft.com/office/word/2010/wordml" xmlns:w15="http://schemas.microsoft.com/office/word/2012/wordml" xmlns:w16cex="http://schemas.microsoft.com/office/word/2018/wordml/cex" xmlns:w16cid="http://schemas.microsoft.com/office/word/2016/wordml/cid" xmlns:w16="http://schemas.microsoft.com/office/word/2018/wordml" xmlns:w16sdtdh="http://schemas.microsoft.com/office/word/2020/wordml/sdtdatahash" xmlns:w16se="http://schemas.microsoft.com/office/word/2015/wordml/symex" xmlns:wpg="http://schemas.microsoft.com/office/word/2010/wordprocessingGroup" xmlns:wpi="http://schemas.microsoft.com/office/word/2010/wordprocessingInk" xmlns:wne="http://schemas.microsoft.com/office/word/2006/wordml" xmlns:wps="http://schemas.microsoft.com/office/word/2010/wordprocessingShape" mc:Ignorable="w14 w15 w16se w16cid w16 w16cex w16sdtdh wp14">
+<w:footnotes xmlns:wpc="http://schemas.microsoft.com/office/word/2010/wordprocessingCanvas" xmlns:cx="http://schemas.microsoft.com/office/drawing/2014/chartex" xmlns:cx1="http://schemas.microsoft.com/office/drawing/2015/9/8/chartex" xmlns:cx2="http://schemas.microsoft.com/office/drawing/2015/10/21/chartex" xmlns:cx3="http://schemas.microsoft.com/office/drawing/2016/5/9/chartex" xmlns:cx4="http://schemas.microsoft.com/office/drawing/2016/5/10/chartex" xmlns:cx5="http://schemas.microsoft.com/office/drawing/2016/5/11/chartex" xmlns:cx6="http://schemas.microsoft.com/office/drawing/2016/5/12/chartex" xmlns:cx7="http://schemas.microsoft.com/office/drawing/2016/5/13/chartex" xmlns:cx8="http://schemas.microsoft.com/office/drawing/2016/5/14/chartex" xmlns:mc="http://schemas.openxmlformats.org/markup-compatibility/2006" xmlns:aink="http://schemas.microsoft.com/office/drawing/2016/ink" xmlns:am3d="http://schemas.microsoft.com/office/drawing/2017/model3d" xmlns:o="urn:schemas-microsoft-com:office:office" xmlns:oel="http://schemas.microsoft.com/office/2019/extlst" xmlns:r="http://schemas.openxmlformats.org/officeDocument/2006/relationships" xmlns:m="http://schemas.openxmlformats.org/officeDocument/2006/math" xmlns:v="urn:schemas-microsoft-com:vml" xmlns:wp14="http://schemas.microsoft.com/office/word/2010/wordprocessingDrawing" xmlns:wp="http://schemas.openxmlformats.org/drawingml/2006/wordprocessingDrawing" xmlns:w10="urn:schemas-microsoft-com:office:word" xmlns:w="http://schemas.openxmlformats.org/wordprocessingml/2006/main" xmlns:w14="http://schemas.microsoft.com/office/word/2010/wordml" xmlns:w15="http://schemas.microsoft.com/office/word/2012/wordml" xmlns:w16cex="http://schemas.microsoft.com/office/word/2018/wordml/cex" xmlns:w16cid="http://schemas.microsoft.com/office/word/2016/wordml/cid" xmlns:w16="http://schemas.microsoft.com/office/word/2018/wordml" xmlns:w16sdtdh="http://schemas.microsoft.com/office/word/2020/wordml/sdtdatahash" xmlns:w16se="http://schemas.microsoft.com/office/word/2015/wordml/symex" xmlns:wpg="http://schemas.microsoft.com/office/word/2010/wordprocessingGroup" xmlns:wpi="http://schemas.microsoft.com/office/word/2010/wordprocessingInk" xmlns:wne="http://schemas.microsoft.com/office/word/2006/wordml" xmlns:wps="http://schemas.microsoft.com/office/word/2010/wordprocessingShape" mc:Ignorable="w14 w15 w16se w16cid w16 w16cex w16sdtdh wp14">
   <w:footnote w:type="separator" w:id="-1">
     <w:p>
       <w:r>
@@ -1773,7 +1767,7 @@
 </file>
 
 <file path=word/header1.xml><?xml version="1.0" encoding="utf-8"?>
-<w:hdr xmlns:wpc="http://schemas.microsoft.com/office/word/2010/wordprocessingCanvas" xmlns:cx="http://schemas.microsoft.com/office/drawing/2014/chartex" xmlns:cx1="http://schemas.microsoft.com/office/drawing/2015/9/8/chartex" xmlns:cx2="http://schemas.microsoft.com/office/drawing/2015/10/21/chartex" xmlns:cx3="http://schemas.microsoft.com/office/drawing/2016/5/9/chartex" xmlns:cx4="http://schemas.microsoft.com/office/drawing/2016/5/10/chartex" xmlns:cx5="http://schemas.microsoft.com/office/drawing/2016/5/11/chartex" xmlns:cx6="http://schemas.microsoft.com/office/drawing/2016/5/12/chartex" xmlns:cx7="http://schemas.microsoft.com/office/drawing/2016/5/13/chartex" xmlns:cx8="http://schemas.microsoft.com/office/drawing/2016/5/14/chartex" xmlns:mc="http://schemas.openxmlformats.org/markup-compatibility/2006" xmlns:aink="http://schemas.microsoft.com/office/drawing/2016/ink" xmlns:am3d="http://schemas.microsoft.com/office/drawing/2017/model3d" xmlns:o="urn:schemas-microsoft-com:office:office" xmlns:r="http://schemas.openxmlformats.org/officeDocument/2006/relationships" xmlns:m="http://schemas.openxmlformats.org/officeDocument/2006/math" xmlns:v="urn:schemas-microsoft-com:vml" xmlns:wp14="http://schemas.microsoft.com/office/word/2010/wordprocessingDrawing" xmlns:wp="http://schemas.openxmlformats.org/drawingml/2006/wordprocessingDrawing" xmlns:w10="urn:schemas-microsoft-com:office:word" xmlns:w="http://schemas.openxmlformats.org/wordprocessingml/2006/main" xmlns:w14="http://schemas.microsoft.com/office/word/2010/wordml" xmlns:w15="http://schemas.microsoft.com/office/word/2012/wordml" xmlns:w16cex="http://schemas.microsoft.com/office/word/2018/wordml/cex" xmlns:w16cid="http://schemas.microsoft.com/office/word/2016/wordml/cid" xmlns:w16="http://schemas.microsoft.com/office/word/2018/wordml" xmlns:w16sdtdh="http://schemas.microsoft.com/office/word/2020/wordml/sdtdatahash" xmlns:w16se="http://schemas.microsoft.com/office/word/2015/wordml/symex" xmlns:wpg="http://schemas.microsoft.com/office/word/2010/wordprocessingGroup" xmlns:wpi="http://schemas.microsoft.com/office/word/2010/wordprocessingInk" xmlns:wne="http://schemas.microsoft.com/office/word/2006/wordml" xmlns:wps="http://schemas.microsoft.com/office/word/2010/wordprocessingShape" mc:Ignorable="w14 w15 w16se w16cid w16 w16cex w16sdtdh wp14">
+<w:hdr xmlns:wpc="http://schemas.microsoft.com/office/word/2010/wordprocessingCanvas" xmlns:cx="http://schemas.microsoft.com/office/drawing/2014/chartex" xmlns:cx1="http://schemas.microsoft.com/office/drawing/2015/9/8/chartex" xmlns:cx2="http://schemas.microsoft.com/office/drawing/2015/10/21/chartex" xmlns:cx3="http://schemas.microsoft.com/office/drawing/2016/5/9/chartex" xmlns:cx4="http://schemas.microsoft.com/office/drawing/2016/5/10/chartex" xmlns:cx5="http://schemas.microsoft.com/office/drawing/2016/5/11/chartex" xmlns:cx6="http://schemas.microsoft.com/office/drawing/2016/5/12/chartex" xmlns:cx7="http://schemas.microsoft.com/office/drawing/2016/5/13/chartex" xmlns:cx8="http://schemas.microsoft.com/office/drawing/2016/5/14/chartex" xmlns:mc="http://schemas.openxmlformats.org/markup-compatibility/2006" xmlns:aink="http://schemas.microsoft.com/office/drawing/2016/ink" xmlns:am3d="http://schemas.microsoft.com/office/drawing/2017/model3d" xmlns:o="urn:schemas-microsoft-com:office:office" xmlns:oel="http://schemas.microsoft.com/office/2019/extlst" xmlns:r="http://schemas.openxmlformats.org/officeDocument/2006/relationships" xmlns:m="http://schemas.openxmlformats.org/officeDocument/2006/math" xmlns:v="urn:schemas-microsoft-com:vml" xmlns:wp14="http://schemas.microsoft.com/office/word/2010/wordprocessingDrawing" xmlns:wp="http://schemas.openxmlformats.org/drawingml/2006/wordprocessingDrawing" xmlns:w10="urn:schemas-microsoft-com:office:word" xmlns:w="http://schemas.openxmlformats.org/wordprocessingml/2006/main" xmlns:w14="http://schemas.microsoft.com/office/word/2010/wordml" xmlns:w15="http://schemas.microsoft.com/office/word/2012/wordml" xmlns:w16cex="http://schemas.microsoft.com/office/word/2018/wordml/cex" xmlns:w16cid="http://schemas.microsoft.com/office/word/2016/wordml/cid" xmlns:w16="http://schemas.microsoft.com/office/word/2018/wordml" xmlns:w16sdtdh="http://schemas.microsoft.com/office/word/2020/wordml/sdtdatahash" xmlns:w16se="http://schemas.microsoft.com/office/word/2015/wordml/symex" xmlns:wpg="http://schemas.microsoft.com/office/word/2010/wordprocessingGroup" xmlns:wpi="http://schemas.microsoft.com/office/word/2010/wordprocessingInk" xmlns:wne="http://schemas.microsoft.com/office/word/2006/wordml" xmlns:wps="http://schemas.microsoft.com/office/word/2010/wordprocessingShape" mc:Ignorable="w14 w15 w16se w16cid w16 w16cex w16sdtdh wp14">
   <w:p>
     <w:pPr>
       <w:pStyle w:val="Header"/>
@@ -1859,7 +1853,7 @@
 </file>
 
 <file path=word/numbering.xml><?xml version="1.0" encoding="utf-8"?>
-<w:numbering xmlns:wpc="http://schemas.microsoft.com/office/word/2010/wordprocessingCanvas" xmlns:cx="http://schemas.microsoft.com/office/drawing/2014/chartex" xmlns:cx1="http://schemas.microsoft.com/office/drawing/2015/9/8/chartex" xmlns:cx2="http://schemas.microsoft.com/office/drawing/2015/10/21/chartex" xmlns:cx3="http://schemas.microsoft.com/office/drawing/2016/5/9/chartex" xmlns:cx4="http://schemas.microsoft.com/office/drawing/2016/5/10/chartex" xmlns:cx5="http://schemas.microsoft.com/office/drawing/2016/5/11/chartex" xmlns:cx6="http://schemas.microsoft.com/office/drawing/2016/5/12/chartex" xmlns:cx7="http://schemas.microsoft.com/office/drawing/2016/5/13/chartex" xmlns:cx8="http://schemas.microsoft.com/office/drawing/2016/5/14/chartex" xmlns:mc="http://schemas.openxmlformats.org/markup-compatibility/2006" xmlns:aink="http://schemas.microsoft.com/office/drawing/2016/ink" xmlns:am3d="http://schemas.microsoft.com/office/drawing/2017/model3d" xmlns:o="urn:schemas-microsoft-com:office:office" xmlns:r="http://schemas.openxmlformats.org/officeDocument/2006/relationships" xmlns:m="http://schemas.openxmlformats.org/officeDocument/2006/math" xmlns:v="urn:schemas-microsoft-com:vml" xmlns:wp14="http://schemas.microsoft.com/office/word/2010/wordprocessingDrawing" xmlns:wp="http://schemas.openxmlformats.org/drawingml/2006/wordprocessingDrawing" xmlns:w10="urn:schemas-microsoft-com:office:word" xmlns:w="http://schemas.openxmlformats.org/wordprocessingml/2006/main" xmlns:w14="http://schemas.microsoft.com/office/word/2010/wordml" xmlns:w15="http://schemas.microsoft.com/office/word/2012/wordml" xmlns:w16cex="http://schemas.microsoft.com/office/word/2018/wordml/cex" xmlns:w16cid="http://schemas.microsoft.com/office/word/2016/wordml/cid" xmlns:w16="http://schemas.microsoft.com/office/word/2018/wordml" xmlns:w16sdtdh="http://schemas.microsoft.com/office/word/2020/wordml/sdtdatahash" xmlns:w16se="http://schemas.microsoft.com/office/word/2015/wordml/symex" xmlns:wpg="http://schemas.microsoft.com/office/word/2010/wordprocessingGroup" xmlns:wpi="http://schemas.microsoft.com/office/word/2010/wordprocessingInk" xmlns:wne="http://schemas.microsoft.com/office/word/2006/wordml" xmlns:wps="http://schemas.microsoft.com/office/word/2010/wordprocessingShape" mc:Ignorable="w14 w15 w16se w16cid w16 w16cex w16sdtdh wp14">
+<w:numbering xmlns:wpc="http://schemas.microsoft.com/office/word/2010/wordprocessingCanvas" xmlns:cx="http://schemas.microsoft.com/office/drawing/2014/chartex" xmlns:cx1="http://schemas.microsoft.com/office/drawing/2015/9/8/chartex" xmlns:cx2="http://schemas.microsoft.com/office/drawing/2015/10/21/chartex" xmlns:cx3="http://schemas.microsoft.com/office/drawing/2016/5/9/chartex" xmlns:cx4="http://schemas.microsoft.com/office/drawing/2016/5/10/chartex" xmlns:cx5="http://schemas.microsoft.com/office/drawing/2016/5/11/chartex" xmlns:cx6="http://schemas.microsoft.com/office/drawing/2016/5/12/chartex" xmlns:cx7="http://schemas.microsoft.com/office/drawing/2016/5/13/chartex" xmlns:cx8="http://schemas.microsoft.com/office/drawing/2016/5/14/chartex" xmlns:mc="http://schemas.openxmlformats.org/markup-compatibility/2006" xmlns:aink="http://schemas.microsoft.com/office/drawing/2016/ink" xmlns:am3d="http://schemas.microsoft.com/office/drawing/2017/model3d" xmlns:o="urn:schemas-microsoft-com:office:office" xmlns:oel="http://schemas.microsoft.com/office/2019/extlst" xmlns:r="http://schemas.openxmlformats.org/officeDocument/2006/relationships" xmlns:m="http://schemas.openxmlformats.org/officeDocument/2006/math" xmlns:v="urn:schemas-microsoft-com:vml" xmlns:wp14="http://schemas.microsoft.com/office/word/2010/wordprocessingDrawing" xmlns:wp="http://schemas.openxmlformats.org/drawingml/2006/wordprocessingDrawing" xmlns:w10="urn:schemas-microsoft-com:office:word" xmlns:w="http://schemas.openxmlformats.org/wordprocessingml/2006/main" xmlns:w14="http://schemas.microsoft.com/office/word/2010/wordml" xmlns:w15="http://schemas.microsoft.com/office/word/2012/wordml" xmlns:w16cex="http://schemas.microsoft.com/office/word/2018/wordml/cex" xmlns:w16cid="http://schemas.microsoft.com/office/word/2016/wordml/cid" xmlns:w16="http://schemas.microsoft.com/office/word/2018/wordml" xmlns:w16sdtdh="http://schemas.microsoft.com/office/word/2020/wordml/sdtdatahash" xmlns:w16se="http://schemas.microsoft.com/office/word/2015/wordml/symex" xmlns:wpg="http://schemas.microsoft.com/office/word/2010/wordprocessingGroup" xmlns:wpi="http://schemas.microsoft.com/office/word/2010/wordprocessingInk" xmlns:wne="http://schemas.microsoft.com/office/word/2006/wordml" xmlns:wps="http://schemas.microsoft.com/office/word/2010/wordprocessingShape" mc:Ignorable="w14 w15 w16se w16cid w16 w16cex w16sdtdh wp14">
   <w:abstractNum w:abstractNumId="0" w15:restartNumberingAfterBreak="0">
     <w:nsid w:val="013B66DD"/>
     <w:multiLevelType w:val="hybridMultilevel"/>
@@ -3127,40 +3121,40 @@
       </w:pPr>
     </w:lvl>
   </w:abstractNum>
-  <w:num w:numId="1">
+  <w:num w:numId="1" w16cid:durableId="1080835861">
     <w:abstractNumId w:val="5"/>
   </w:num>
-  <w:num w:numId="2">
+  <w:num w:numId="2" w16cid:durableId="1902254936">
     <w:abstractNumId w:val="11"/>
   </w:num>
-  <w:num w:numId="3">
+  <w:num w:numId="3" w16cid:durableId="526677990">
     <w:abstractNumId w:val="6"/>
   </w:num>
-  <w:num w:numId="4">
+  <w:num w:numId="4" w16cid:durableId="11762408">
     <w:abstractNumId w:val="1"/>
   </w:num>
-  <w:num w:numId="5">
+  <w:num w:numId="5" w16cid:durableId="1103913880">
     <w:abstractNumId w:val="2"/>
   </w:num>
-  <w:num w:numId="6">
+  <w:num w:numId="6" w16cid:durableId="1866088936">
     <w:abstractNumId w:val="3"/>
   </w:num>
-  <w:num w:numId="7">
+  <w:num w:numId="7" w16cid:durableId="2011835618">
     <w:abstractNumId w:val="10"/>
   </w:num>
-  <w:num w:numId="8">
+  <w:num w:numId="8" w16cid:durableId="982931995">
     <w:abstractNumId w:val="0"/>
   </w:num>
-  <w:num w:numId="9">
+  <w:num w:numId="9" w16cid:durableId="1403915987">
     <w:abstractNumId w:val="4"/>
   </w:num>
-  <w:num w:numId="10">
+  <w:num w:numId="10" w16cid:durableId="700014145">
     <w:abstractNumId w:val="9"/>
   </w:num>
-  <w:num w:numId="11">
+  <w:num w:numId="11" w16cid:durableId="511799699">
     <w:abstractNumId w:val="8"/>
   </w:num>
-  <w:num w:numId="12">
+  <w:num w:numId="12" w16cid:durableId="2033335094">
     <w:abstractNumId w:val="7"/>
   </w:num>
 </w:numbering>
@@ -4191,7 +4185,7 @@
 </file>
 
 <file path=customXml/item1.xml><?xml version="1.0" encoding="utf-8"?>
-<b:Sources xmlns:b="http://schemas.openxmlformats.org/officeDocument/2006/bibliography" xmlns="http://schemas.openxmlformats.org/officeDocument/2006/bibliography" SelectedStyle="\APASixthEditionOfficeOnline.xsl" StyleName="APA" Version="6">
+<b:Sources xmlns:b="http://schemas.openxmlformats.org/officeDocument/2006/bibliography" xmlns="http://schemas.openxmlformats.org/officeDocument/2006/bibliography" SelectedStyle="/APASixthEditionOfficeOnline.xsl" StyleName="APA" Version="6">
   <b:Source>
     <b:Tag>Som</b:Tag>
     <b:SourceType>BookSection</b:SourceType>
@@ -4244,7 +4238,7 @@
 </file>
 
 <file path=customXml/itemProps1.xml><?xml version="1.0" encoding="utf-8"?>
-<ds:datastoreItem xmlns:ds="http://schemas.openxmlformats.org/officeDocument/2006/customXml" ds:itemID="{AF3AC9A3-2F32-4199-84CD-F6DD168BF513}">
+<ds:datastoreItem xmlns:ds="http://schemas.openxmlformats.org/officeDocument/2006/customXml" ds:itemID="{E0C9E3F4-121D-5F4B-95D4-49FDF83E6396}">
   <ds:schemaRefs>
     <ds:schemaRef ds:uri="http://schemas.openxmlformats.org/officeDocument/2006/bibliography"/>
   </ds:schemaRefs>

</xml_diff>